<commit_message>
update .docx, remove symlink
 Changes to be committed:
	modified:   "680.22 Аббасов Мурад.docx"
	deleted:    index.html
</commit_message>
<xml_diff>
--- a/680.22 Аббасов Мурад.docx
+++ b/680.22 Аббасов Мурад.docx
@@ -12020,7 +12020,7 @@
         <w:rPr>
           <w:sz w:val="28"/>
           <w:szCs w:val="28"/>
-          <w:lang w:val="en-US"/>
+          <w:lang w:val="ru-RU"/>
         </w:rPr>
         <w:t xml:space="preserve">  </w:t>
       </w:r>
@@ -15179,43 +15179,103 @@
           <w:color w:val="000000"/>
           <w:sz w:val="28"/>
           <w:szCs w:val="28"/>
-          <w:lang w:val="en-US"/>
-        </w:rPr>
-      </w:pPr>
-      <w:r>
-        <w:rPr>
-          <w:rFonts w:eastAsia="Times New Roman"/>
-          <w:b/>
-          <w:bCs/>
-          <w:color w:val="000000"/>
-          <w:sz w:val="28"/>
-          <w:szCs w:val="28"/>
-          <w:lang w:val="en-US"/>
-        </w:rPr>
-        <w:t xml:space="preserve">    padding-bottom: 35px;</w:t>
-      </w:r>
-    </w:p>
-    <w:p>
-      <w:pPr>
-        <w:rPr>
-          <w:rFonts w:eastAsia="Times New Roman"/>
-          <w:b/>
-          <w:bCs/>
-          <w:color w:val="000000"/>
-          <w:sz w:val="28"/>
-          <w:szCs w:val="28"/>
-          <w:lang w:val="en-US"/>
-        </w:rPr>
-      </w:pPr>
-      <w:r>
-        <w:rPr>
-          <w:rFonts w:eastAsia="Times New Roman"/>
-          <w:b/>
-          <w:bCs/>
-          <w:color w:val="000000"/>
-          <w:sz w:val="28"/>
-          <w:szCs w:val="28"/>
-          <w:lang w:val="en-US"/>
+          <w:lang w:val="ru-RU"/>
+        </w:rPr>
+      </w:pPr>
+      <w:r>
+        <w:rPr>
+          <w:rFonts w:eastAsia="Times New Roman"/>
+          <w:b/>
+          <w:bCs/>
+          <w:color w:val="000000"/>
+          <w:sz w:val="28"/>
+          <w:szCs w:val="28"/>
+          <w:lang w:val="en-US"/>
+        </w:rPr>
+        <w:t xml:space="preserve">    padding</w:t>
+      </w:r>
+      <w:r>
+        <w:rPr>
+          <w:rFonts w:eastAsia="Times New Roman"/>
+          <w:b/>
+          <w:bCs/>
+          <w:color w:val="000000"/>
+          <w:sz w:val="28"/>
+          <w:szCs w:val="28"/>
+          <w:lang w:val="ru-RU"/>
+        </w:rPr>
+        <w:t>-</w:t>
+      </w:r>
+      <w:r>
+        <w:rPr>
+          <w:rFonts w:eastAsia="Times New Roman"/>
+          <w:b/>
+          <w:bCs/>
+          <w:color w:val="000000"/>
+          <w:sz w:val="28"/>
+          <w:szCs w:val="28"/>
+          <w:lang w:val="en-US"/>
+        </w:rPr>
+        <w:t>bottom</w:t>
+      </w:r>
+      <w:r>
+        <w:rPr>
+          <w:rFonts w:eastAsia="Times New Roman"/>
+          <w:b/>
+          <w:bCs/>
+          <w:color w:val="000000"/>
+          <w:sz w:val="28"/>
+          <w:szCs w:val="28"/>
+          <w:lang w:val="ru-RU"/>
+        </w:rPr>
+        <w:t>: 35</w:t>
+      </w:r>
+      <w:r>
+        <w:rPr>
+          <w:rFonts w:eastAsia="Times New Roman"/>
+          <w:b/>
+          <w:bCs/>
+          <w:color w:val="000000"/>
+          <w:sz w:val="28"/>
+          <w:szCs w:val="28"/>
+          <w:lang w:val="en-US"/>
+        </w:rPr>
+        <w:t>px</w:t>
+      </w:r>
+      <w:r>
+        <w:rPr>
+          <w:rFonts w:eastAsia="Times New Roman"/>
+          <w:b/>
+          <w:bCs/>
+          <w:color w:val="000000"/>
+          <w:sz w:val="28"/>
+          <w:szCs w:val="28"/>
+          <w:lang w:val="ru-RU"/>
+        </w:rPr>
+        <w:t>;</w:t>
+      </w:r>
+    </w:p>
+    <w:p>
+      <w:pPr>
+        <w:rPr>
+          <w:rFonts w:eastAsia="Times New Roman"/>
+          <w:b/>
+          <w:bCs/>
+          <w:color w:val="000000"/>
+          <w:sz w:val="28"/>
+          <w:szCs w:val="28"/>
+          <w:lang w:val="ru-RU"/>
+        </w:rPr>
+      </w:pPr>
+      <w:r>
+        <w:rPr>
+          <w:rFonts w:eastAsia="Times New Roman"/>
+          <w:b/>
+          <w:bCs/>
+          <w:color w:val="000000"/>
+          <w:sz w:val="28"/>
+          <w:szCs w:val="28"/>
+          <w:lang w:val="ru-RU"/>
         </w:rPr>
         <w:t>}</w:t>
       </w:r>
@@ -15228,7 +15288,7 @@
           <w:color w:val="000000"/>
           <w:sz w:val="28"/>
           <w:szCs w:val="28"/>
-          <w:lang w:val="en-US"/>
+          <w:lang w:val="ru-RU"/>
         </w:rPr>
       </w:pPr>
     </w:p>
@@ -25005,7 +25065,7 @@
           <w:color w:val="000000"/>
           <w:sz w:val="28"/>
           <w:szCs w:val="28"/>
-          <w:lang w:val="ru-RU"/>
+          <w:lang w:val="en-US"/>
         </w:rPr>
       </w:pPr>
       <w:r>
@@ -25027,15 +25087,75 @@
           <w:szCs w:val="28"/>
           <w:lang w:val="ru-RU"/>
         </w:rPr>
-        <w:t>Далее создаем элемент поиска</w:t>
-      </w:r>
-      <w:r>
-        <w:rPr>
-          <w:rFonts w:eastAsia="Times New Roman"/>
-          <w:color w:val="000000"/>
-          <w:sz w:val="28"/>
-          <w:szCs w:val="28"/>
-          <w:lang w:val="ru-RU"/>
+        <w:t>Далее</w:t>
+      </w:r>
+      <w:r>
+        <w:rPr>
+          <w:rFonts w:eastAsia="Times New Roman"/>
+          <w:color w:val="000000"/>
+          <w:sz w:val="28"/>
+          <w:szCs w:val="28"/>
+          <w:lang w:val="en-US"/>
+        </w:rPr>
+        <w:t xml:space="preserve"> </w:t>
+      </w:r>
+      <w:r>
+        <w:rPr>
+          <w:rFonts w:eastAsia="Times New Roman"/>
+          <w:color w:val="000000"/>
+          <w:sz w:val="28"/>
+          <w:szCs w:val="28"/>
+          <w:lang w:val="ru-RU"/>
+        </w:rPr>
+        <w:t>создаем</w:t>
+      </w:r>
+      <w:r>
+        <w:rPr>
+          <w:rFonts w:eastAsia="Times New Roman"/>
+          <w:color w:val="000000"/>
+          <w:sz w:val="28"/>
+          <w:szCs w:val="28"/>
+          <w:lang w:val="en-US"/>
+        </w:rPr>
+        <w:t xml:space="preserve"> </w:t>
+      </w:r>
+      <w:r>
+        <w:rPr>
+          <w:rFonts w:eastAsia="Times New Roman"/>
+          <w:color w:val="000000"/>
+          <w:sz w:val="28"/>
+          <w:szCs w:val="28"/>
+          <w:lang w:val="ru-RU"/>
+        </w:rPr>
+        <w:t>элемент</w:t>
+      </w:r>
+      <w:r>
+        <w:rPr>
+          <w:rFonts w:eastAsia="Times New Roman"/>
+          <w:color w:val="000000"/>
+          <w:sz w:val="28"/>
+          <w:szCs w:val="28"/>
+          <w:lang w:val="en-US"/>
+        </w:rPr>
+        <w:t xml:space="preserve"> </w:t>
+      </w:r>
+      <w:r>
+        <w:rPr>
+          <w:rFonts w:eastAsia="Times New Roman"/>
+          <w:color w:val="000000"/>
+          <w:sz w:val="28"/>
+          <w:szCs w:val="28"/>
+          <w:lang w:val="ru-RU"/>
+        </w:rPr>
+        <w:t>поиска</w:t>
+      </w:r>
+      <w:r>
+        <w:rPr>
+          <w:rFonts w:eastAsia="Times New Roman"/>
+          <w:color w:val="000000"/>
+          <w:sz w:val="28"/>
+          <w:szCs w:val="28"/>
+          <w:lang w:val="en-US"/>
         </w:rPr>
         <w:t>:</w:t>
       </w:r>
@@ -36101,7 +36221,47 @@
           <w:szCs w:val="28"/>
           <w:lang w:val="ru-RU"/>
         </w:rPr>
-        <w:t>Ссылка на main.html страницу:</w:t>
+        <w:t xml:space="preserve">Ссылка на </w:t>
+      </w:r>
+      <w:r>
+        <w:rPr>
+          <w:b/>
+          <w:bCs/>
+          <w:sz w:val="28"/>
+          <w:szCs w:val="28"/>
+          <w:lang w:val="ru-RU"/>
+        </w:rPr>
+        <w:t>главную</w:t>
+      </w:r>
+      <w:r>
+        <w:rPr>
+          <w:b/>
+          <w:bCs/>
+          <w:sz w:val="28"/>
+          <w:szCs w:val="28"/>
+          <w:lang w:val="ru-RU"/>
+        </w:rPr>
+        <w:t xml:space="preserve"> страницу</w:t>
+      </w:r>
+      <w:r>
+        <w:rPr>
+          <w:b/>
+          <w:bCs/>
+          <w:sz w:val="28"/>
+          <w:szCs w:val="28"/>
+          <w:lang w:val="ru-RU"/>
+        </w:rPr>
+        <w:t xml:space="preserve"> сайта</w:t>
+      </w:r>
+      <w:r>
+        <w:rPr>
+          <w:b/>
+          <w:bCs/>
+          <w:sz w:val="28"/>
+          <w:szCs w:val="28"/>
+          <w:lang w:val="ru-RU"/>
+        </w:rPr>
+        <w:t>:</w:t>
       </w:r>
     </w:p>
     <w:p>
@@ -36115,20 +36275,22 @@
           <w:lang w:val="ru-RU"/>
         </w:rPr>
       </w:pPr>
-      <w:r>
-        <w:rPr>
-          <w:b/>
-          <w:bCs/>
-          <w:sz w:val="28"/>
-          <w:szCs w:val="28"/>
-          <w:lang w:val="ru-RU"/>
-        </w:rPr>
-        <w:t xml:space="preserve">Ссылка на репозиторий страницы: </w:t>
-      </w:r>
-    </w:p>
-    <w:p>
-      <w:pPr>
-        <w:spacing w:line="360" w:lineRule="auto"/>
+      <w:hyperlink r:id="rId24" w:history="1">
+        <w:r>
+          <w:rPr>
+            <w:rStyle w:val="Hyperlink"/>
+            <w:b/>
+            <w:bCs/>
+            <w:sz w:val="28"/>
+            <w:szCs w:val="28"/>
+            <w:lang w:val="ru-RU"/>
+          </w:rPr>
+          <w:t>https://darum4.github.io/coursework-web/main_page/main.html</w:t>
+        </w:r>
+      </w:hyperlink>
+    </w:p>
+    <w:p>
+      <w:pPr>
         <w:jc w:val="both"/>
         <w:rPr>
           <w:sz w:val="28"/>
@@ -36139,31 +36301,77 @@
     </w:p>
     <w:p>
       <w:pPr>
-        <w:spacing w:line="360" w:lineRule="auto"/>
         <w:jc w:val="both"/>
         <w:rPr>
-          <w:sz w:val="28"/>
-          <w:szCs w:val="28"/>
-          <w:lang w:val="ru-RU"/>
-        </w:rPr>
-      </w:pPr>
-    </w:p>
-    <w:p>
-      <w:pPr>
-        <w:spacing w:line="360" w:lineRule="auto"/>
+          <w:b/>
+          <w:bCs/>
+          <w:sz w:val="28"/>
+          <w:szCs w:val="28"/>
+          <w:lang w:val="ru-RU"/>
+        </w:rPr>
+      </w:pPr>
+      <w:r>
+        <w:rPr>
+          <w:b/>
+          <w:bCs/>
+          <w:sz w:val="28"/>
+          <w:szCs w:val="28"/>
+          <w:lang w:val="ru-RU"/>
+        </w:rPr>
+        <w:t>Ссылка на репозиторий с</w:t>
+      </w:r>
+      <w:r>
+        <w:rPr>
+          <w:b/>
+          <w:bCs/>
+          <w:sz w:val="28"/>
+          <w:szCs w:val="28"/>
+          <w:lang w:val="ru-RU"/>
+        </w:rPr>
+        <w:t>айта</w:t>
+      </w:r>
+      <w:r>
+        <w:rPr>
+          <w:b/>
+          <w:bCs/>
+          <w:sz w:val="28"/>
+          <w:szCs w:val="28"/>
+          <w:lang w:val="ru-RU"/>
+        </w:rPr>
+        <w:t>:</w:t>
+      </w:r>
+    </w:p>
+    <w:p>
+      <w:pPr>
         <w:jc w:val="both"/>
         <w:rPr>
-          <w:sz w:val="28"/>
-          <w:szCs w:val="28"/>
-          <w:lang w:val="ru-RU"/>
-        </w:rPr>
-      </w:pPr>
-    </w:p>
-    <w:p>
-      <w:pPr>
-        <w:spacing w:line="360" w:lineRule="auto"/>
+          <w:b/>
+          <w:bCs/>
+          <w:sz w:val="28"/>
+          <w:szCs w:val="28"/>
+          <w:lang w:val="ru-RU"/>
+        </w:rPr>
+      </w:pPr>
+      <w:hyperlink r:id="rId25" w:history="1">
+        <w:r>
+          <w:rPr>
+            <w:rStyle w:val="Hyperlink"/>
+            <w:b/>
+            <w:bCs/>
+            <w:sz w:val="28"/>
+            <w:szCs w:val="28"/>
+            <w:lang w:val="ru-RU"/>
+          </w:rPr>
+          <w:t>https://github.com/Darum4/coursework-web</w:t>
+        </w:r>
+      </w:hyperlink>
+    </w:p>
+    <w:p>
+      <w:pPr>
         <w:jc w:val="both"/>
         <w:rPr>
+          <w:b/>
+          <w:bCs/>
           <w:sz w:val="28"/>
           <w:szCs w:val="28"/>
           <w:lang w:val="ru-RU"/>
@@ -36361,7 +36569,7 @@
         <w:spacing w:line="360" w:lineRule="auto"/>
         <w:jc w:val="both"/>
       </w:pPr>
-      <w:hyperlink r:id="rId24">
+      <w:hyperlink r:id="rId26">
         <w:bookmarkStart w:id="90" w:name="__DdeLink__5791_112957986"/>
         <w:r>
           <w:rPr>
@@ -36389,7 +36597,7 @@
           <w:lang w:val="ru-RU"/>
         </w:rPr>
       </w:pPr>
-      <w:hyperlink r:id="rId25">
+      <w:hyperlink r:id="rId27">
         <w:r>
           <w:rPr>
             <w:rStyle w:val="Hyperlink"/>
@@ -36425,7 +36633,7 @@
           <w:lang w:val="ru-RU"/>
         </w:rPr>
       </w:pPr>
-      <w:hyperlink r:id="rId26" w:anchor="what_is_html" w:history="1">
+      <w:hyperlink r:id="rId28" w:anchor="what_is_html" w:history="1">
         <w:bookmarkStart w:id="91" w:name="__DdeLink__6243_112957986"/>
         <w:r>
           <w:rPr>
@@ -36465,7 +36673,7 @@
           <w:lang w:val="ru-RU"/>
         </w:rPr>
       </w:pPr>
-      <w:hyperlink r:id="rId27">
+      <w:hyperlink r:id="rId29">
         <w:r>
           <w:rPr>
             <w:rStyle w:val="Hyperlink"/>
@@ -36492,7 +36700,7 @@
           <w:szCs w:val="28"/>
         </w:rPr>
       </w:pPr>
-      <w:hyperlink r:id="rId28">
+      <w:hyperlink r:id="rId30">
         <w:r>
           <w:rPr>
             <w:rStyle w:val="Hyperlink"/>
@@ -41044,6 +41252,7 @@
   <w:style w:type="character" w:default="1" w:styleId="DefaultParagraphFont">
     <w:name w:val="Default Paragraph Font"/>
     <w:uiPriority w:val="1"/>
+    <w:semiHidden/>
     <w:unhideWhenUsed/>
   </w:style>
   <w:style w:type="table" w:default="1" w:styleId="TableNormal">

</xml_diff>